<commit_message>
Fixed issue with race calculation, removed wrongly imputed value for record_id 1067
</commit_message>
<xml_diff>
--- a/Tables/Table1_group.docx
+++ b/Tables/Table1_group.docx
@@ -1531,7 +1531,7 @@
                 <w:szCs w:val="18"/>
                 <w:color w:val="000000"/>
               </w:rPr>
-              <w:t xml:space="preserve">4 (4.9)</w:t>
+              <w:t xml:space="preserve">6 (7.3)</w:t>
             </w:r>
           </w:p>
         </w:tc>
@@ -1802,7 +1802,7 @@
                 <w:szCs w:val="18"/>
                 <w:color w:val="000000"/>
               </w:rPr>
-              <w:t xml:space="preserve">4 (4.9)</w:t>
+              <w:t xml:space="preserve">2 (2.4)</w:t>
             </w:r>
           </w:p>
         </w:tc>

</xml_diff>